<commit_message>
submitters viewing their created tickets
</commit_message>
<xml_diff>
--- a/SD210 - Deliverables #2.docx
+++ b/SD210 - Deliverables #2.docx
@@ -313,50 +313,77 @@
         <w:ind w:left="1080" w:hanging="360"/>
         <w:contextualSpacing/>
       </w:pPr>
-      <w:r>
-        <w:rPr>
-          <w:sz w:val="32"/>
-          <w:szCs w:val="32"/>
+      <w:bookmarkStart w:id="0" w:name="_GoBack"/>
+      <w:bookmarkEnd w:id="0"/>
+      <w:r>
+        <w:rPr>
+          <w:sz w:val="32"/>
+          <w:szCs w:val="32"/>
+          <w:highlight w:val="yellow"/>
         </w:rPr>
         <w:t>□</w:t>
       </w:r>
       <w:r>
+        <w:rPr>
+          <w:highlight w:val="yellow"/>
+        </w:rPr>
         <w:tab/>
       </w:r>
       <w:r>
         <w:rPr>
           <w:b/>
+          <w:highlight w:val="yellow"/>
         </w:rPr>
         <w:t>Submitters</w:t>
       </w:r>
       <w:r>
+        <w:rPr>
+          <w:highlight w:val="yellow"/>
+        </w:rPr>
         <w:t xml:space="preserve"> </w:t>
       </w:r>
       <w:r>
         <w:rPr>
           <w:b/>
+          <w:highlight w:val="yellow"/>
         </w:rPr>
         <w:t>only</w:t>
       </w:r>
       <w:r>
+        <w:rPr>
+          <w:highlight w:val="yellow"/>
+        </w:rPr>
         <w:t xml:space="preserve"> </w:t>
       </w:r>
       <w:r>
+        <w:rPr>
+          <w:highlight w:val="yellow"/>
+        </w:rPr>
         <w:t>must be able to create tickets</w:t>
       </w:r>
       <w:r>
+        <w:rPr>
+          <w:highlight w:val="yellow"/>
+        </w:rPr>
         <w:t xml:space="preserve">. The system should allow </w:t>
       </w:r>
       <w:r>
         <w:rPr>
           <w:b/>
+          <w:highlight w:val="yellow"/>
         </w:rPr>
         <w:t>Submitters</w:t>
       </w:r>
       <w:r>
+        <w:rPr>
+          <w:highlight w:val="yellow"/>
+        </w:rPr>
         <w:t xml:space="preserve"> to create tickets only to the projects to which they are assigned.</w:t>
       </w:r>
       <w:r>
+        <w:rPr>
+          <w:highlight w:val="yellow"/>
+        </w:rPr>
         <w:t xml:space="preserve"> When creating tickets make sure the user provides the Title, Description, Project, Type and Priority.</w:t>
       </w:r>
     </w:p>
@@ -443,12 +470,7 @@
         <w:t>Developers</w:t>
       </w:r>
       <w:r>
-        <w:t xml:space="preserve"> must be able to view a list of all </w:t>
-      </w:r>
-      <w:bookmarkStart w:id="0" w:name="_GoBack"/>
-      <w:bookmarkEnd w:id="0"/>
-      <w:r>
-        <w:t>tickets belonging to the projects to which they are assigned</w:t>
+        <w:t xml:space="preserve"> must be able to view a list of all tickets belonging to the projects to which they are assigned</w:t>
       </w:r>
       <w:r>
         <w:t xml:space="preserve"> </w:t>
@@ -1495,6 +1517,7 @@
     <w:lsdException w:name="HTML Sample" w:semiHidden="1" w:unhideWhenUsed="1"/>
     <w:lsdException w:name="HTML Typewriter" w:semiHidden="1" w:unhideWhenUsed="1"/>
     <w:lsdException w:name="HTML Variable" w:semiHidden="1" w:unhideWhenUsed="1"/>
+    <w:lsdException w:name="Normal Table" w:semiHidden="1" w:unhideWhenUsed="1"/>
     <w:lsdException w:name="annotation subject" w:semiHidden="1" w:unhideWhenUsed="1"/>
     <w:lsdException w:name="No List" w:semiHidden="1" w:unhideWhenUsed="1"/>
     <w:lsdException w:name="Outline List 1" w:semiHidden="1" w:unhideWhenUsed="1"/>
@@ -1538,8 +1561,10 @@
     <w:lsdException w:name="Table Elegant" w:semiHidden="1" w:unhideWhenUsed="1"/>
     <w:lsdException w:name="Table Professional" w:semiHidden="1" w:unhideWhenUsed="1"/>
     <w:lsdException w:name="Table Subtle 1" w:semiHidden="1" w:unhideWhenUsed="1"/>
+    <w:lsdException w:name="Table Subtle 2" w:semiHidden="1" w:unhideWhenUsed="1"/>
     <w:lsdException w:name="Table Web 1" w:semiHidden="1" w:unhideWhenUsed="1"/>
     <w:lsdException w:name="Table Web 2" w:semiHidden="1" w:unhideWhenUsed="1"/>
+    <w:lsdException w:name="Table Web 3" w:semiHidden="1" w:unhideWhenUsed="1"/>
     <w:lsdException w:name="Balloon Text" w:semiHidden="1" w:unhideWhenUsed="1"/>
     <w:lsdException w:name="Table Grid" w:uiPriority="39"/>
     <w:lsdException w:name="Table Theme" w:semiHidden="1" w:unhideWhenUsed="1"/>

</xml_diff>

<commit_message>
submitter viewing their project's tickets
</commit_message>
<xml_diff>
--- a/SD210 - Deliverables #2.docx
+++ b/SD210 - Deliverables #2.docx
@@ -313,8 +313,6 @@
         <w:ind w:left="1080" w:hanging="360"/>
         <w:contextualSpacing/>
       </w:pPr>
-      <w:bookmarkStart w:id="0" w:name="_GoBack"/>
-      <w:bookmarkEnd w:id="0"/>
       <w:r>
         <w:rPr>
           <w:sz w:val="32"/>
@@ -397,14 +395,21 @@
         <w:rPr>
           <w:sz w:val="32"/>
           <w:szCs w:val="32"/>
+          <w:highlight w:val="yellow"/>
         </w:rPr>
         <w:t>□</w:t>
       </w:r>
       <w:r>
+        <w:rPr>
+          <w:highlight w:val="yellow"/>
+        </w:rPr>
         <w:tab/>
         <w:t>New tickets are owned by the user who enters them</w:t>
       </w:r>
       <w:r>
+        <w:rPr>
+          <w:highlight w:val="yellow"/>
+        </w:rPr>
         <w:t>, are initially unassigned and should have the status set to Open.</w:t>
       </w:r>
     </w:p>
@@ -502,36 +507,64 @@
       <w:r>
         <w:rPr>
           <w:b/>
+          <w:highlight w:val="yellow"/>
         </w:rPr>
         <w:t>Submitters</w:t>
       </w:r>
       <w:r>
+        <w:rPr>
+          <w:highlight w:val="yellow"/>
+        </w:rPr>
         <w:t xml:space="preserve"> must be able to view a list of all tickets</w:t>
       </w:r>
       <w:r>
+        <w:rPr>
+          <w:highlight w:val="yellow"/>
+        </w:rPr>
         <w:t xml:space="preserve"> belonging to the projects to which they are assigned </w:t>
       </w:r>
       <w:proofErr w:type="gramStart"/>
       <w:r>
+        <w:rPr>
+          <w:highlight w:val="yellow"/>
+        </w:rPr>
         <w:t>and</w:t>
       </w:r>
       <w:r>
+        <w:rPr>
+          <w:highlight w:val="yellow"/>
+        </w:rPr>
         <w:t xml:space="preserve"> also</w:t>
       </w:r>
       <w:proofErr w:type="gramEnd"/>
       <w:r>
+        <w:rPr>
+          <w:highlight w:val="yellow"/>
+        </w:rPr>
         <w:t xml:space="preserve"> </w:t>
       </w:r>
       <w:r>
+        <w:rPr>
+          <w:highlight w:val="yellow"/>
+        </w:rPr>
         <w:t>their</w:t>
       </w:r>
       <w:r>
+        <w:rPr>
+          <w:highlight w:val="yellow"/>
+        </w:rPr>
         <w:t xml:space="preserve"> own</w:t>
       </w:r>
       <w:r>
+        <w:rPr>
+          <w:highlight w:val="yellow"/>
+        </w:rPr>
         <w:t xml:space="preserve"> tickets</w:t>
       </w:r>
       <w:r>
+        <w:rPr>
+          <w:highlight w:val="yellow"/>
+        </w:rPr>
         <w:t>.</w:t>
       </w:r>
     </w:p>
@@ -641,7 +674,12 @@
         <w:t>Project Managers</w:t>
       </w:r>
       <w:r>
-        <w:t xml:space="preserve"> must be able to edit any </w:t>
+        <w:t xml:space="preserve"> must be a</w:t>
+      </w:r>
+      <w:bookmarkStart w:id="0" w:name="_GoBack"/>
+      <w:bookmarkEnd w:id="0"/>
+      <w:r>
+        <w:t xml:space="preserve">ble to edit any </w:t>
       </w:r>
       <w:r>
         <w:t>ticket</w:t>

</xml_diff>

<commit_message>
PM and Admin can Edit all tickets
</commit_message>
<xml_diff>
--- a/SD210 - Deliverables #2.docx
+++ b/SD210 - Deliverables #2.docx
@@ -255,6 +255,9 @@
         <w:spacing w:line="240" w:lineRule="auto"/>
         <w:ind w:left="720"/>
         <w:contextualSpacing/>
+        <w:rPr>
+          <w:highlight w:val="yellow"/>
+        </w:rPr>
       </w:pPr>
       <w:r>
         <w:rPr>
@@ -312,6 +315,9 @@
         <w:spacing w:line="240" w:lineRule="auto"/>
         <w:ind w:left="1080" w:hanging="360"/>
         <w:contextualSpacing/>
+        <w:rPr>
+          <w:highlight w:val="yellow"/>
+        </w:rPr>
       </w:pPr>
       <w:r>
         <w:rPr>
@@ -390,6 +396,9 @@
         <w:spacing w:line="240" w:lineRule="auto"/>
         <w:ind w:left="1080" w:hanging="360"/>
         <w:contextualSpacing/>
+        <w:rPr>
+          <w:highlight w:val="yellow"/>
+        </w:rPr>
       </w:pPr>
       <w:r>
         <w:rPr>
@@ -417,39 +426,60 @@
       <w:pPr>
         <w:spacing w:after="0" w:line="240" w:lineRule="auto"/>
         <w:ind w:left="1080" w:hanging="360"/>
-      </w:pPr>
-      <w:r>
-        <w:rPr>
-          <w:sz w:val="32"/>
-          <w:szCs w:val="32"/>
+        <w:rPr>
+          <w:highlight w:val="yellow"/>
+        </w:rPr>
+      </w:pPr>
+      <w:r>
+        <w:rPr>
+          <w:sz w:val="32"/>
+          <w:szCs w:val="32"/>
+          <w:highlight w:val="yellow"/>
         </w:rPr>
         <w:t>□</w:t>
       </w:r>
       <w:r>
+        <w:rPr>
+          <w:highlight w:val="yellow"/>
+        </w:rPr>
         <w:tab/>
       </w:r>
       <w:r>
         <w:rPr>
           <w:b/>
+          <w:highlight w:val="yellow"/>
         </w:rPr>
         <w:t xml:space="preserve">Administrators and </w:t>
       </w:r>
       <w:r>
         <w:rPr>
           <w:b/>
+          <w:highlight w:val="yellow"/>
         </w:rPr>
         <w:t>Project Managers</w:t>
       </w:r>
       <w:r>
+        <w:rPr>
+          <w:highlight w:val="yellow"/>
+        </w:rPr>
         <w:t xml:space="preserve"> must be able to view a list of all tickets belonging to </w:t>
       </w:r>
       <w:r>
+        <w:rPr>
+          <w:highlight w:val="yellow"/>
+        </w:rPr>
         <w:t xml:space="preserve">all </w:t>
       </w:r>
       <w:r>
+        <w:rPr>
+          <w:highlight w:val="yellow"/>
+        </w:rPr>
         <w:t>projects</w:t>
       </w:r>
       <w:r>
+        <w:rPr>
+          <w:highlight w:val="yellow"/>
+        </w:rPr>
         <w:t>.</w:t>
       </w:r>
     </w:p>
@@ -457,35 +487,55 @@
       <w:pPr>
         <w:spacing w:after="0" w:line="240" w:lineRule="auto"/>
         <w:ind w:left="1080" w:hanging="360"/>
-      </w:pPr>
-      <w:r>
-        <w:rPr>
-          <w:sz w:val="32"/>
-          <w:szCs w:val="32"/>
+        <w:rPr>
+          <w:highlight w:val="yellow"/>
+        </w:rPr>
+      </w:pPr>
+      <w:r>
+        <w:rPr>
+          <w:sz w:val="32"/>
+          <w:szCs w:val="32"/>
+          <w:highlight w:val="yellow"/>
         </w:rPr>
         <w:t>□</w:t>
       </w:r>
       <w:r>
+        <w:rPr>
+          <w:highlight w:val="yellow"/>
+        </w:rPr>
         <w:tab/>
       </w:r>
       <w:r>
         <w:rPr>
           <w:b/>
+          <w:highlight w:val="yellow"/>
         </w:rPr>
         <w:t>Developers</w:t>
       </w:r>
       <w:r>
+        <w:rPr>
+          <w:highlight w:val="yellow"/>
+        </w:rPr>
         <w:t xml:space="preserve"> must be able to view a list of all tickets belonging to the projects to which they are assigned</w:t>
       </w:r>
       <w:r>
+        <w:rPr>
+          <w:highlight w:val="yellow"/>
+        </w:rPr>
         <w:t xml:space="preserve"> </w:t>
       </w:r>
       <w:proofErr w:type="gramStart"/>
       <w:r>
+        <w:rPr>
+          <w:highlight w:val="yellow"/>
+        </w:rPr>
         <w:t>and also</w:t>
       </w:r>
       <w:proofErr w:type="gramEnd"/>
       <w:r>
+        <w:rPr>
+          <w:highlight w:val="yellow"/>
+        </w:rPr>
         <w:t xml:space="preserve"> tickets they are assigned.</w:t>
       </w:r>
     </w:p>
@@ -493,15 +543,22 @@
       <w:pPr>
         <w:spacing w:after="0" w:line="240" w:lineRule="auto"/>
         <w:ind w:left="1080" w:hanging="360"/>
-      </w:pPr>
-      <w:r>
-        <w:rPr>
-          <w:sz w:val="32"/>
-          <w:szCs w:val="32"/>
+        <w:rPr>
+          <w:highlight w:val="yellow"/>
+        </w:rPr>
+      </w:pPr>
+      <w:r>
+        <w:rPr>
+          <w:sz w:val="32"/>
+          <w:szCs w:val="32"/>
+          <w:highlight w:val="yellow"/>
         </w:rPr>
         <w:t>□</w:t>
       </w:r>
       <w:r>
+        <w:rPr>
+          <w:highlight w:val="yellow"/>
+        </w:rPr>
         <w:tab/>
       </w:r>
       <w:r>
@@ -572,36 +629,64 @@
       <w:pPr>
         <w:spacing w:after="0" w:line="240" w:lineRule="auto"/>
         <w:ind w:left="1080" w:hanging="360"/>
-      </w:pPr>
-      <w:r>
-        <w:rPr>
-          <w:sz w:val="32"/>
-          <w:szCs w:val="32"/>
+        <w:rPr>
+          <w:highlight w:val="yellow"/>
+        </w:rPr>
+      </w:pPr>
+      <w:r>
+        <w:rPr>
+          <w:sz w:val="32"/>
+          <w:szCs w:val="32"/>
+          <w:highlight w:val="yellow"/>
         </w:rPr>
         <w:t>□</w:t>
       </w:r>
       <w:r>
+        <w:rPr>
+          <w:highlight w:val="yellow"/>
+        </w:rPr>
         <w:tab/>
       </w:r>
       <w:r>
+        <w:rPr>
+          <w:highlight w:val="yellow"/>
+        </w:rPr>
         <w:t>The list of t</w:t>
       </w:r>
       <w:r>
+        <w:rPr>
+          <w:highlight w:val="yellow"/>
+        </w:rPr>
         <w:t>icket</w:t>
       </w:r>
       <w:r>
+        <w:rPr>
+          <w:highlight w:val="yellow"/>
+        </w:rPr>
         <w:t>s</w:t>
       </w:r>
       <w:r>
+        <w:rPr>
+          <w:highlight w:val="yellow"/>
+        </w:rPr>
         <w:t xml:space="preserve"> must be sortable by column heading</w:t>
       </w:r>
       <w:r>
+        <w:rPr>
+          <w:highlight w:val="yellow"/>
+        </w:rPr>
         <w:t xml:space="preserve">, </w:t>
       </w:r>
       <w:r>
+        <w:rPr>
+          <w:highlight w:val="yellow"/>
+        </w:rPr>
         <w:t xml:space="preserve">searchable </w:t>
       </w:r>
       <w:r>
+        <w:rPr>
+          <w:highlight w:val="yellow"/>
+        </w:rPr>
         <w:t>by text fields and paged.</w:t>
       </w:r>
     </w:p>
@@ -614,31 +699,56 @@
         <w:rPr>
           <w:sz w:val="32"/>
           <w:szCs w:val="32"/>
+          <w:highlight w:val="yellow"/>
         </w:rPr>
         <w:t>□</w:t>
       </w:r>
       <w:r>
+        <w:rPr>
+          <w:highlight w:val="yellow"/>
+        </w:rPr>
         <w:tab/>
       </w:r>
       <w:r>
+        <w:rPr>
+          <w:highlight w:val="yellow"/>
+        </w:rPr>
         <w:t xml:space="preserve">The list of tickets should include the following information: Project, Title, Date Created, Date Updated, </w:t>
       </w:r>
       <w:r>
+        <w:rPr>
+          <w:highlight w:val="yellow"/>
+        </w:rPr>
         <w:t>Type</w:t>
       </w:r>
       <w:r>
+        <w:rPr>
+          <w:highlight w:val="yellow"/>
+        </w:rPr>
         <w:t xml:space="preserve">, Status, Priority, </w:t>
       </w:r>
       <w:r>
+        <w:rPr>
+          <w:highlight w:val="yellow"/>
+        </w:rPr>
         <w:t>Creator</w:t>
       </w:r>
       <w:r>
+        <w:rPr>
+          <w:highlight w:val="yellow"/>
+        </w:rPr>
         <w:t xml:space="preserve">, </w:t>
       </w:r>
       <w:r>
+        <w:rPr>
+          <w:highlight w:val="yellow"/>
+        </w:rPr>
         <w:t>Assigned Developer</w:t>
       </w:r>
       <w:r>
+        <w:rPr>
+          <w:highlight w:val="yellow"/>
+        </w:rPr>
         <w:t>.</w:t>
       </w:r>
     </w:p>
@@ -674,104 +784,104 @@
         <w:t>Project Managers</w:t>
       </w:r>
       <w:r>
-        <w:t xml:space="preserve"> must be a</w:t>
+        <w:t xml:space="preserve"> must be able to edit any </w:t>
+      </w:r>
+      <w:r>
+        <w:t>ticket</w:t>
+      </w:r>
+      <w:r>
+        <w:t>.</w:t>
+      </w:r>
+      <w:r>
+        <w:t xml:space="preserve"> When editing tickets make sure the user provides the Ti</w:t>
+      </w:r>
+      <w:r>
+        <w:t xml:space="preserve">tle, Description, Project, Type, </w:t>
+      </w:r>
+      <w:r>
+        <w:t>Priority and Status.</w:t>
+      </w:r>
+    </w:p>
+    <w:p>
+      <w:pPr>
+        <w:spacing w:after="0" w:line="240" w:lineRule="auto"/>
+        <w:ind w:left="1080" w:hanging="360"/>
+      </w:pPr>
+      <w:r>
+        <w:rPr>
+          <w:sz w:val="32"/>
+          <w:szCs w:val="32"/>
+        </w:rPr>
+        <w:t>□</w:t>
+      </w:r>
+      <w:r>
+        <w:tab/>
+      </w:r>
+      <w:r>
+        <w:rPr>
+          <w:b/>
+        </w:rPr>
+        <w:t>Admin and</w:t>
+      </w:r>
+      <w:r>
+        <w:t xml:space="preserve"> </w:t>
+      </w:r>
+      <w:r>
+        <w:rPr>
+          <w:b/>
+        </w:rPr>
+        <w:t>Project Managers</w:t>
+      </w:r>
+      <w:r>
+        <w:t xml:space="preserve"> must be able to assign tickets to </w:t>
+      </w:r>
+      <w:r>
+        <w:rPr>
+          <w:b/>
+        </w:rPr>
+        <w:t>Developers</w:t>
+      </w:r>
+      <w:r>
+        <w:rPr>
+          <w:b/>
+        </w:rPr>
+        <w:t xml:space="preserve"> only.</w:t>
+      </w:r>
+    </w:p>
+    <w:p>
+      <w:pPr>
+        <w:spacing w:after="0" w:line="240" w:lineRule="auto"/>
+        <w:ind w:left="1080" w:hanging="360"/>
+      </w:pPr>
+      <w:r>
+        <w:rPr>
+          <w:sz w:val="32"/>
+          <w:szCs w:val="32"/>
+        </w:rPr>
+        <w:t>□</w:t>
+      </w:r>
+      <w:r>
+        <w:tab/>
+      </w:r>
+      <w:r>
+        <w:rPr>
+          <w:b/>
+        </w:rPr>
+        <w:t>Developers</w:t>
+      </w:r>
+      <w:r>
+        <w:t xml:space="preserve"> must be able to edit tickets to which they are assigned</w:t>
+      </w:r>
+      <w:r>
+        <w:t>.</w:t>
+      </w:r>
+      <w:r>
+        <w:t xml:space="preserve"> When editing tickets make sure the user provides the Title, Description, Project, Type and Prio</w:t>
       </w:r>
       <w:bookmarkStart w:id="0" w:name="_GoBack"/>
       <w:bookmarkEnd w:id="0"/>
       <w:r>
-        <w:t xml:space="preserve">ble to edit any </w:t>
-      </w:r>
-      <w:r>
-        <w:t>ticket</w:t>
-      </w:r>
-      <w:r>
-        <w:t>.</w:t>
-      </w:r>
-      <w:r>
-        <w:t xml:space="preserve"> When editing tickets make sure the user provides the Ti</w:t>
-      </w:r>
-      <w:r>
-        <w:t xml:space="preserve">tle, Description, Project, Type, </w:t>
-      </w:r>
-      <w:r>
-        <w:t>Priority and Status.</w:t>
-      </w:r>
-    </w:p>
-    <w:p>
-      <w:pPr>
-        <w:spacing w:after="0" w:line="240" w:lineRule="auto"/>
-        <w:ind w:left="1080" w:hanging="360"/>
-      </w:pPr>
-      <w:r>
-        <w:rPr>
-          <w:sz w:val="32"/>
-          <w:szCs w:val="32"/>
-        </w:rPr>
-        <w:t>□</w:t>
-      </w:r>
-      <w:r>
-        <w:tab/>
-      </w:r>
-      <w:r>
-        <w:rPr>
-          <w:b/>
-        </w:rPr>
-        <w:t>Admin and</w:t>
-      </w:r>
-      <w:r>
-        <w:t xml:space="preserve"> </w:t>
-      </w:r>
-      <w:r>
-        <w:rPr>
-          <w:b/>
-        </w:rPr>
-        <w:t>Project Managers</w:t>
-      </w:r>
-      <w:r>
-        <w:t xml:space="preserve"> must be able to assign tickets to </w:t>
-      </w:r>
-      <w:r>
-        <w:rPr>
-          <w:b/>
-        </w:rPr>
-        <w:t>Developers</w:t>
-      </w:r>
-      <w:r>
-        <w:rPr>
-          <w:b/>
-        </w:rPr>
-        <w:t xml:space="preserve"> only.</w:t>
-      </w:r>
-    </w:p>
-    <w:p>
-      <w:pPr>
-        <w:spacing w:after="0" w:line="240" w:lineRule="auto"/>
-        <w:ind w:left="1080" w:hanging="360"/>
-      </w:pPr>
-      <w:r>
-        <w:rPr>
-          <w:sz w:val="32"/>
-          <w:szCs w:val="32"/>
-        </w:rPr>
-        <w:t>□</w:t>
-      </w:r>
-      <w:r>
-        <w:tab/>
-      </w:r>
-      <w:r>
-        <w:rPr>
-          <w:b/>
-        </w:rPr>
-        <w:t>Developers</w:t>
-      </w:r>
-      <w:r>
-        <w:t xml:space="preserve"> must be able to edit tickets to which they are assigned</w:t>
-      </w:r>
-      <w:r>
-        <w:t>.</w:t>
-      </w:r>
-      <w:r>
-        <w:t xml:space="preserve"> When editing tickets make sure the user provides the Title, Description, Project, Type and Priority.</w:t>
+        <w:t>rity.</w:t>
       </w:r>
     </w:p>
     <w:p>

</xml_diff>

<commit_message>
PM and admin can assign/unassign dev to tickets
</commit_message>
<xml_diff>
--- a/SD210 - Deliverables #2.docx
+++ b/SD210 - Deliverables #2.docx
@@ -160,6 +160,8 @@
         <w:tab/>
         <w:t xml:space="preserve">Tickets </w:t>
       </w:r>
+      <w:bookmarkStart w:id="0" w:name="_GoBack"/>
+      <w:bookmarkEnd w:id="0"/>
     </w:p>
     <w:p>
       <w:pPr>
@@ -171,10 +173,14 @@
         <w:rPr>
           <w:sz w:val="32"/>
           <w:szCs w:val="32"/>
+          <w:highlight w:val="yellow"/>
         </w:rPr>
         <w:t>□</w:t>
       </w:r>
       <w:r>
+        <w:rPr>
+          <w:highlight w:val="yellow"/>
+        </w:rPr>
         <w:t xml:space="preserve">   Model the classes to represent Tickets including Statuses, Priorities and Types.</w:t>
       </w:r>
     </w:p>
@@ -762,43 +768,70 @@
         <w:rPr>
           <w:sz w:val="32"/>
           <w:szCs w:val="32"/>
+          <w:highlight w:val="yellow"/>
         </w:rPr>
         <w:t>□</w:t>
       </w:r>
       <w:r>
+        <w:rPr>
+          <w:highlight w:val="yellow"/>
+        </w:rPr>
         <w:tab/>
       </w:r>
       <w:r>
         <w:rPr>
           <w:b/>
+          <w:highlight w:val="yellow"/>
         </w:rPr>
         <w:t>Admin and</w:t>
       </w:r>
       <w:r>
+        <w:rPr>
+          <w:highlight w:val="yellow"/>
+        </w:rPr>
         <w:t xml:space="preserve"> </w:t>
       </w:r>
       <w:r>
         <w:rPr>
           <w:b/>
+          <w:highlight w:val="yellow"/>
         </w:rPr>
         <w:t>Project Managers</w:t>
       </w:r>
       <w:r>
+        <w:rPr>
+          <w:highlight w:val="yellow"/>
+        </w:rPr>
         <w:t xml:space="preserve"> must be able to edit any </w:t>
       </w:r>
       <w:r>
+        <w:rPr>
+          <w:highlight w:val="yellow"/>
+        </w:rPr>
         <w:t>ticket</w:t>
       </w:r>
       <w:r>
+        <w:rPr>
+          <w:highlight w:val="yellow"/>
+        </w:rPr>
         <w:t>.</w:t>
       </w:r>
       <w:r>
+        <w:rPr>
+          <w:highlight w:val="yellow"/>
+        </w:rPr>
         <w:t xml:space="preserve"> When editing tickets make sure the user provides the Ti</w:t>
       </w:r>
       <w:r>
+        <w:rPr>
+          <w:highlight w:val="yellow"/>
+        </w:rPr>
         <w:t xml:space="preserve">tle, Description, Project, Type, </w:t>
       </w:r>
       <w:r>
+        <w:rPr>
+          <w:highlight w:val="yellow"/>
+        </w:rPr>
         <w:t>Priority and Status.</w:t>
       </w:r>
     </w:p>
@@ -876,12 +909,7 @@
         <w:t>.</w:t>
       </w:r>
       <w:r>
-        <w:t xml:space="preserve"> When editing tickets make sure the user provides the Title, Description, Project, Type and Prio</w:t>
-      </w:r>
-      <w:bookmarkStart w:id="0" w:name="_GoBack"/>
-      <w:bookmarkEnd w:id="0"/>
-      <w:r>
-        <w:t>rity.</w:t>
+        <w:t xml:space="preserve"> When editing tickets make sure the user provides the Title, Description, Project, Type and Priority.</w:t>
       </w:r>
     </w:p>
     <w:p>

</xml_diff>

<commit_message>
submitter/developer editing created/assign tickets
</commit_message>
<xml_diff>
--- a/SD210 - Deliverables #2.docx
+++ b/SD210 - Deliverables #2.docx
@@ -160,8 +160,6 @@
         <w:tab/>
         <w:t xml:space="preserve">Tickets </w:t>
       </w:r>
-      <w:bookmarkStart w:id="0" w:name="_GoBack"/>
-      <w:bookmarkEnd w:id="0"/>
     </w:p>
     <w:p>
       <w:pPr>
@@ -584,14 +582,7 @@
         <w:rPr>
           <w:highlight w:val="yellow"/>
         </w:rPr>
-        <w:t xml:space="preserve"> belonging to the projects to which they are assigned </w:t>
-      </w:r>
-      <w:proofErr w:type="gramStart"/>
-      <w:r>
-        <w:rPr>
-          <w:highlight w:val="yellow"/>
-        </w:rPr>
-        <w:t>and</w:t>
+        <w:t xml:space="preserve"> belonging to the projects to which they are assigned and</w:t>
       </w:r>
       <w:r>
         <w:rPr>
@@ -599,7 +590,6 @@
         </w:rPr>
         <w:t xml:space="preserve"> also</w:t>
       </w:r>
-      <w:proofErr w:type="gramEnd"/>
       <w:r>
         <w:rPr>
           <w:highlight w:val="yellow"/>
@@ -844,41 +834,48 @@
         <w:rPr>
           <w:sz w:val="32"/>
           <w:szCs w:val="32"/>
+          <w:highlight w:val="yellow"/>
         </w:rPr>
         <w:t>□</w:t>
       </w:r>
       <w:r>
+        <w:rPr>
+          <w:highlight w:val="yellow"/>
+        </w:rPr>
         <w:tab/>
       </w:r>
       <w:r>
         <w:rPr>
           <w:b/>
+          <w:highlight w:val="yellow"/>
         </w:rPr>
         <w:t>Admin and</w:t>
       </w:r>
       <w:r>
+        <w:rPr>
+          <w:highlight w:val="yellow"/>
+        </w:rPr>
         <w:t xml:space="preserve"> </w:t>
       </w:r>
       <w:r>
         <w:rPr>
           <w:b/>
+          <w:highlight w:val="yellow"/>
         </w:rPr>
         <w:t>Project Managers</w:t>
       </w:r>
       <w:r>
+        <w:rPr>
+          <w:highlight w:val="yellow"/>
+        </w:rPr>
         <w:t xml:space="preserve"> must be able to assign tickets to </w:t>
       </w:r>
       <w:r>
         <w:rPr>
           <w:b/>
-        </w:rPr>
-        <w:t>Developers</w:t>
-      </w:r>
-      <w:r>
-        <w:rPr>
-          <w:b/>
-        </w:rPr>
-        <w:t xml:space="preserve"> only.</w:t>
+          <w:highlight w:val="yellow"/>
+        </w:rPr>
+        <w:t>Developers only.</w:t>
       </w:r>
     </w:p>
     <w:p>
@@ -890,25 +887,39 @@
         <w:rPr>
           <w:sz w:val="32"/>
           <w:szCs w:val="32"/>
+          <w:highlight w:val="yellow"/>
         </w:rPr>
         <w:t>□</w:t>
       </w:r>
       <w:r>
+        <w:rPr>
+          <w:highlight w:val="yellow"/>
+        </w:rPr>
         <w:tab/>
       </w:r>
       <w:r>
         <w:rPr>
           <w:b/>
+          <w:highlight w:val="yellow"/>
         </w:rPr>
         <w:t>Developers</w:t>
       </w:r>
       <w:r>
+        <w:rPr>
+          <w:highlight w:val="yellow"/>
+        </w:rPr>
         <w:t xml:space="preserve"> must be able to edit tickets to which they are assigned</w:t>
       </w:r>
       <w:r>
+        <w:rPr>
+          <w:highlight w:val="yellow"/>
+        </w:rPr>
         <w:t>.</w:t>
       </w:r>
       <w:r>
+        <w:rPr>
+          <w:highlight w:val="yellow"/>
+        </w:rPr>
         <w:t xml:space="preserve"> When editing tickets make sure the user provides the Title, Description, Project, Type and Priority.</w:t>
       </w:r>
     </w:p>
@@ -921,22 +932,33 @@
         <w:rPr>
           <w:sz w:val="32"/>
           <w:szCs w:val="32"/>
+          <w:highlight w:val="yellow"/>
         </w:rPr>
         <w:t>□</w:t>
       </w:r>
       <w:r>
+        <w:rPr>
+          <w:highlight w:val="yellow"/>
+        </w:rPr>
         <w:tab/>
       </w:r>
       <w:r>
         <w:rPr>
           <w:b/>
+          <w:highlight w:val="yellow"/>
         </w:rPr>
         <w:t>Submitters</w:t>
       </w:r>
       <w:r>
+        <w:rPr>
+          <w:highlight w:val="yellow"/>
+        </w:rPr>
         <w:t xml:space="preserve"> must be able to edit tickets they own.</w:t>
       </w:r>
       <w:r>
+        <w:rPr>
+          <w:highlight w:val="yellow"/>
+        </w:rPr>
         <w:t xml:space="preserve"> When editing tickets make sure the user provides the Title, Description, Project, Type and Priority.</w:t>
       </w:r>
     </w:p>
@@ -984,6 +1006,8 @@
         <w:tab/>
         <w:t>Ticket Comments</w:t>
       </w:r>
+      <w:bookmarkStart w:id="0" w:name="_GoBack"/>
+      <w:bookmarkEnd w:id="0"/>
     </w:p>
     <w:p>
       <w:pPr>

</xml_diff>

<commit_message>
displaying ticket details w/o comments and attachments
</commit_message>
<xml_diff>
--- a/SD210 - Deliverables #2.docx
+++ b/SD210 - Deliverables #2.docx
@@ -129,18 +129,31 @@
         <w:rPr>
           <w:sz w:val="32"/>
           <w:szCs w:val="32"/>
+          <w:highlight w:val="yellow"/>
         </w:rPr>
         <w:t>□</w:t>
       </w:r>
       <w:r>
+        <w:rPr>
+          <w:highlight w:val="yellow"/>
+        </w:rPr>
         <w:tab/>
         <w:t xml:space="preserve">Make sure the security is always </w:t>
       </w:r>
       <w:r>
+        <w:rPr>
+          <w:highlight w:val="yellow"/>
+        </w:rPr>
         <w:t>added</w:t>
       </w:r>
       <w:r>
-        <w:t xml:space="preserve"> to the Controller. All actions that require authentication should be validated. </w:t>
+        <w:rPr>
+          <w:highlight w:val="yellow"/>
+        </w:rPr>
+        <w:t xml:space="preserve"> to the Controller. All actions that require authentication should be validated.</w:t>
+      </w:r>
+      <w:r>
+        <w:t xml:space="preserve"> </w:t>
       </w:r>
     </w:p>
     <w:p>
@@ -977,7 +990,15 @@
       </w:r>
       <w:r>
         <w:tab/>
-        <w:t>Tickets should have a detail page to display the full details of the ticket, including Comments and Attachments.</w:t>
+      </w:r>
+      <w:r>
+        <w:rPr>
+          <w:highlight w:val="yellow"/>
+        </w:rPr>
+        <w:t>Tickets should have a detail page to display the full details of the ticket,</w:t>
+      </w:r>
+      <w:r>
+        <w:t xml:space="preserve"> including Comments and Attachments.</w:t>
       </w:r>
     </w:p>
     <w:p>

</xml_diff>

<commit_message>
users adding attachments to a ticket
</commit_message>
<xml_diff>
--- a/SD210 - Deliverables #2.docx
+++ b/SD210 - Deliverables #2.docx
@@ -995,10 +995,16 @@
         <w:rPr>
           <w:highlight w:val="yellow"/>
         </w:rPr>
-        <w:t>Tickets should have a detail page to display the full details of the ticket,</w:t>
-      </w:r>
-      <w:r>
-        <w:t xml:space="preserve"> including Comments and Attachments.</w:t>
+        <w:t xml:space="preserve">Tickets should have a detail page to display the full </w:t>
+      </w:r>
+      <w:r>
+        <w:rPr>
+          <w:highlight w:val="yellow"/>
+        </w:rPr>
+        <w:t>details of the ticket, including Comments</w:t>
+      </w:r>
+      <w:r>
+        <w:t xml:space="preserve"> and Attachments.</w:t>
       </w:r>
     </w:p>
     <w:p>
@@ -1015,52 +1021,72 @@
       <w:pPr>
         <w:spacing w:after="0" w:line="240" w:lineRule="auto"/>
         <w:ind w:left="720" w:hanging="360"/>
-      </w:pPr>
-      <w:r>
-        <w:rPr>
-          <w:sz w:val="32"/>
-          <w:szCs w:val="32"/>
+        <w:rPr>
+          <w:highlight w:val="yellow"/>
+        </w:rPr>
+      </w:pPr>
+      <w:r>
+        <w:rPr>
+          <w:sz w:val="32"/>
+          <w:szCs w:val="32"/>
+          <w:highlight w:val="yellow"/>
         </w:rPr>
         <w:t>□</w:t>
       </w:r>
       <w:r>
+        <w:rPr>
+          <w:highlight w:val="yellow"/>
+        </w:rPr>
         <w:tab/>
         <w:t>Ticket Comments</w:t>
       </w:r>
-      <w:bookmarkStart w:id="0" w:name="_GoBack"/>
-      <w:bookmarkEnd w:id="0"/>
     </w:p>
     <w:p>
       <w:pPr>
         <w:spacing w:after="0" w:line="240" w:lineRule="auto"/>
         <w:ind w:left="1080" w:hanging="360"/>
-      </w:pPr>
-      <w:r>
-        <w:rPr>
-          <w:sz w:val="32"/>
-          <w:szCs w:val="32"/>
+        <w:rPr>
+          <w:highlight w:val="yellow"/>
+        </w:rPr>
+      </w:pPr>
+      <w:r>
+        <w:rPr>
+          <w:sz w:val="32"/>
+          <w:szCs w:val="32"/>
+          <w:highlight w:val="yellow"/>
         </w:rPr>
         <w:t>□</w:t>
       </w:r>
       <w:r>
+        <w:rPr>
+          <w:highlight w:val="yellow"/>
+        </w:rPr>
         <w:tab/>
       </w:r>
       <w:r>
         <w:rPr>
           <w:b/>
+          <w:highlight w:val="yellow"/>
         </w:rPr>
         <w:t>Administrators</w:t>
       </w:r>
       <w:r>
         <w:rPr>
           <w:b/>
+          <w:highlight w:val="yellow"/>
         </w:rPr>
         <w:t xml:space="preserve"> and Project Managers</w:t>
       </w:r>
       <w:r>
+        <w:rPr>
+          <w:highlight w:val="yellow"/>
+        </w:rPr>
         <w:t xml:space="preserve"> must be able to add Comments to any ticket</w:t>
       </w:r>
       <w:r>
+        <w:rPr>
+          <w:highlight w:val="yellow"/>
+        </w:rPr>
         <w:t>.</w:t>
       </w:r>
     </w:p>
@@ -1068,27 +1094,41 @@
       <w:pPr>
         <w:spacing w:after="0" w:line="240" w:lineRule="auto"/>
         <w:ind w:left="1080" w:hanging="360"/>
-      </w:pPr>
-      <w:r>
-        <w:rPr>
-          <w:sz w:val="32"/>
-          <w:szCs w:val="32"/>
+        <w:rPr>
+          <w:highlight w:val="yellow"/>
+        </w:rPr>
+      </w:pPr>
+      <w:r>
+        <w:rPr>
+          <w:sz w:val="32"/>
+          <w:szCs w:val="32"/>
+          <w:highlight w:val="yellow"/>
         </w:rPr>
         <w:t>□</w:t>
       </w:r>
       <w:r>
+        <w:rPr>
+          <w:highlight w:val="yellow"/>
+        </w:rPr>
         <w:tab/>
       </w:r>
       <w:r>
         <w:rPr>
           <w:b/>
+          <w:highlight w:val="yellow"/>
         </w:rPr>
         <w:t>Developers</w:t>
       </w:r>
       <w:r>
+        <w:rPr>
+          <w:highlight w:val="yellow"/>
+        </w:rPr>
         <w:t xml:space="preserve"> must be able to add Comments to tickets to which they are assigned</w:t>
       </w:r>
       <w:r>
+        <w:rPr>
+          <w:highlight w:val="yellow"/>
+        </w:rPr>
         <w:t>.</w:t>
       </w:r>
     </w:p>
@@ -1101,22 +1141,33 @@
         <w:rPr>
           <w:sz w:val="32"/>
           <w:szCs w:val="32"/>
+          <w:highlight w:val="yellow"/>
         </w:rPr>
         <w:t>□</w:t>
       </w:r>
       <w:r>
+        <w:rPr>
+          <w:highlight w:val="yellow"/>
+        </w:rPr>
         <w:tab/>
       </w:r>
       <w:r>
         <w:rPr>
           <w:b/>
+          <w:highlight w:val="yellow"/>
         </w:rPr>
         <w:t>Submitters</w:t>
       </w:r>
       <w:r>
+        <w:rPr>
+          <w:highlight w:val="yellow"/>
+        </w:rPr>
         <w:t xml:space="preserve"> must be able to add Comments to tickets they own</w:t>
       </w:r>
       <w:r>
+        <w:rPr>
+          <w:highlight w:val="yellow"/>
+        </w:rPr>
         <w:t>.</w:t>
       </w:r>
     </w:p>
@@ -1314,6 +1365,8 @@
       <w:r>
         <w:t>2019 at 8:45</w:t>
       </w:r>
+      <w:bookmarkStart w:id="0" w:name="_GoBack"/>
+      <w:bookmarkEnd w:id="0"/>
     </w:p>
     <w:sectPr>
       <w:footerReference w:type="default" r:id="rId8"/>

</xml_diff>

<commit_message>
submitted project part 2
</commit_message>
<xml_diff>
--- a/SD210 - Deliverables #2.docx
+++ b/SD210 - Deliverables #2.docx
@@ -129,31 +129,18 @@
         <w:rPr>
           <w:sz w:val="32"/>
           <w:szCs w:val="32"/>
-          <w:highlight w:val="yellow"/>
         </w:rPr>
         <w:t>□</w:t>
       </w:r>
       <w:r>
-        <w:rPr>
-          <w:highlight w:val="yellow"/>
-        </w:rPr>
         <w:tab/>
         <w:t xml:space="preserve">Make sure the security is always </w:t>
       </w:r>
       <w:r>
-        <w:rPr>
-          <w:highlight w:val="yellow"/>
-        </w:rPr>
         <w:t>added</w:t>
       </w:r>
       <w:r>
-        <w:rPr>
-          <w:highlight w:val="yellow"/>
-        </w:rPr>
-        <w:t xml:space="preserve"> to the Controller. All actions that require authentication should be validated.</w:t>
-      </w:r>
-      <w:r>
-        <w:t xml:space="preserve"> </w:t>
+        <w:t xml:space="preserve"> to the Controller. All actions that require authentication should be validated. </w:t>
       </w:r>
     </w:p>
     <w:p>
@@ -184,14 +171,10 @@
         <w:rPr>
           <w:sz w:val="32"/>
           <w:szCs w:val="32"/>
-          <w:highlight w:val="yellow"/>
         </w:rPr>
         <w:t>□</w:t>
       </w:r>
       <w:r>
-        <w:rPr>
-          <w:highlight w:val="yellow"/>
-        </w:rPr>
         <w:t xml:space="preserve">   Model the classes to represent Tickets including Statuses, Priorities and Types.</w:t>
       </w:r>
     </w:p>
@@ -200,34 +183,21 @@
         <w:spacing w:line="240" w:lineRule="auto"/>
         <w:ind w:left="720"/>
         <w:contextualSpacing/>
-        <w:rPr>
-          <w:highlight w:val="yellow"/>
-        </w:rPr>
-      </w:pPr>
-      <w:r>
-        <w:rPr>
-          <w:sz w:val="32"/>
-          <w:szCs w:val="32"/>
-          <w:highlight w:val="yellow"/>
+      </w:pPr>
+      <w:r>
+        <w:rPr>
+          <w:sz w:val="32"/>
+          <w:szCs w:val="32"/>
         </w:rPr>
         <w:t>□</w:t>
       </w:r>
       <w:r>
-        <w:rPr>
-          <w:highlight w:val="yellow"/>
-        </w:rPr>
         <w:t xml:space="preserve">   </w:t>
       </w:r>
       <w:r>
-        <w:rPr>
-          <w:highlight w:val="yellow"/>
-        </w:rPr>
         <w:t>The following Types should be seeded to the database: Bug, Feature, Database and Support</w:t>
       </w:r>
       <w:r>
-        <w:rPr>
-          <w:highlight w:val="yellow"/>
-        </w:rPr>
         <w:t>.</w:t>
       </w:r>
     </w:p>
@@ -236,34 +206,21 @@
         <w:spacing w:line="240" w:lineRule="auto"/>
         <w:ind w:left="720"/>
         <w:contextualSpacing/>
-        <w:rPr>
-          <w:highlight w:val="yellow"/>
-        </w:rPr>
-      </w:pPr>
-      <w:r>
-        <w:rPr>
-          <w:sz w:val="32"/>
-          <w:szCs w:val="32"/>
-          <w:highlight w:val="yellow"/>
+      </w:pPr>
+      <w:r>
+        <w:rPr>
+          <w:sz w:val="32"/>
+          <w:szCs w:val="32"/>
         </w:rPr>
         <w:t>□</w:t>
       </w:r>
       <w:r>
-        <w:rPr>
-          <w:highlight w:val="yellow"/>
-        </w:rPr>
         <w:t xml:space="preserve">   The following Priorities should be seeded to the database: Low, Medium</w:t>
       </w:r>
       <w:r>
-        <w:rPr>
-          <w:highlight w:val="yellow"/>
-        </w:rPr>
         <w:t xml:space="preserve"> and</w:t>
       </w:r>
       <w:r>
-        <w:rPr>
-          <w:highlight w:val="yellow"/>
-        </w:rPr>
         <w:t xml:space="preserve"> High.</w:t>
       </w:r>
     </w:p>
@@ -272,58 +229,33 @@
         <w:spacing w:line="240" w:lineRule="auto"/>
         <w:ind w:left="720"/>
         <w:contextualSpacing/>
-        <w:rPr>
-          <w:highlight w:val="yellow"/>
-        </w:rPr>
-      </w:pPr>
-      <w:r>
-        <w:rPr>
-          <w:sz w:val="32"/>
-          <w:szCs w:val="32"/>
-          <w:highlight w:val="yellow"/>
+      </w:pPr>
+      <w:r>
+        <w:rPr>
+          <w:sz w:val="32"/>
+          <w:szCs w:val="32"/>
         </w:rPr>
         <w:t>□</w:t>
       </w:r>
       <w:r>
-        <w:rPr>
-          <w:highlight w:val="yellow"/>
-        </w:rPr>
         <w:t xml:space="preserve">   The following Statuses should be seeded to the database: </w:t>
       </w:r>
       <w:r>
-        <w:rPr>
-          <w:highlight w:val="yellow"/>
-        </w:rPr>
         <w:t>Open</w:t>
       </w:r>
       <w:r>
-        <w:rPr>
-          <w:highlight w:val="yellow"/>
-        </w:rPr>
         <w:t xml:space="preserve">, </w:t>
       </w:r>
       <w:r>
-        <w:rPr>
-          <w:highlight w:val="yellow"/>
-        </w:rPr>
         <w:t>Resolved and</w:t>
       </w:r>
       <w:r>
-        <w:rPr>
-          <w:highlight w:val="yellow"/>
-        </w:rPr>
         <w:t xml:space="preserve"> </w:t>
       </w:r>
       <w:r>
-        <w:rPr>
-          <w:highlight w:val="yellow"/>
-        </w:rPr>
         <w:t>Rejected</w:t>
       </w:r>
       <w:r>
-        <w:rPr>
-          <w:highlight w:val="yellow"/>
-        </w:rPr>
         <w:t>.</w:t>
       </w:r>
     </w:p>
@@ -332,79 +264,51 @@
         <w:spacing w:line="240" w:lineRule="auto"/>
         <w:ind w:left="1080" w:hanging="360"/>
         <w:contextualSpacing/>
-        <w:rPr>
-          <w:highlight w:val="yellow"/>
-        </w:rPr>
-      </w:pPr>
-      <w:r>
-        <w:rPr>
-          <w:sz w:val="32"/>
-          <w:szCs w:val="32"/>
-          <w:highlight w:val="yellow"/>
+      </w:pPr>
+      <w:r>
+        <w:rPr>
+          <w:sz w:val="32"/>
+          <w:szCs w:val="32"/>
         </w:rPr>
         <w:t>□</w:t>
       </w:r>
       <w:r>
-        <w:rPr>
-          <w:highlight w:val="yellow"/>
-        </w:rPr>
         <w:tab/>
       </w:r>
       <w:r>
         <w:rPr>
           <w:b/>
-          <w:highlight w:val="yellow"/>
         </w:rPr>
         <w:t>Submitters</w:t>
       </w:r>
       <w:r>
-        <w:rPr>
-          <w:highlight w:val="yellow"/>
-        </w:rPr>
         <w:t xml:space="preserve"> </w:t>
       </w:r>
       <w:r>
         <w:rPr>
           <w:b/>
-          <w:highlight w:val="yellow"/>
         </w:rPr>
         <w:t>only</w:t>
       </w:r>
       <w:r>
-        <w:rPr>
-          <w:highlight w:val="yellow"/>
-        </w:rPr>
         <w:t xml:space="preserve"> </w:t>
       </w:r>
       <w:r>
-        <w:rPr>
-          <w:highlight w:val="yellow"/>
-        </w:rPr>
         <w:t>must be able to create tickets</w:t>
       </w:r>
       <w:r>
-        <w:rPr>
-          <w:highlight w:val="yellow"/>
-        </w:rPr>
         <w:t xml:space="preserve">. The system should allow </w:t>
       </w:r>
       <w:r>
         <w:rPr>
           <w:b/>
-          <w:highlight w:val="yellow"/>
         </w:rPr>
         <w:t>Submitters</w:t>
       </w:r>
       <w:r>
-        <w:rPr>
-          <w:highlight w:val="yellow"/>
-        </w:rPr>
         <w:t xml:space="preserve"> to create tickets only to the projects to which they are assigned.</w:t>
       </w:r>
       <w:r>
-        <w:rPr>
-          <w:highlight w:val="yellow"/>
-        </w:rPr>
         <w:t xml:space="preserve"> When creating tickets make sure the user provides the Title, Description, Project, Type and Priority.</w:t>
       </w:r>
     </w:p>
@@ -413,29 +317,19 @@
         <w:spacing w:line="240" w:lineRule="auto"/>
         <w:ind w:left="1080" w:hanging="360"/>
         <w:contextualSpacing/>
-        <w:rPr>
-          <w:highlight w:val="yellow"/>
-        </w:rPr>
-      </w:pPr>
-      <w:r>
-        <w:rPr>
-          <w:sz w:val="32"/>
-          <w:szCs w:val="32"/>
-          <w:highlight w:val="yellow"/>
+      </w:pPr>
+      <w:r>
+        <w:rPr>
+          <w:sz w:val="32"/>
+          <w:szCs w:val="32"/>
         </w:rPr>
         <w:t>□</w:t>
       </w:r>
       <w:r>
-        <w:rPr>
-          <w:highlight w:val="yellow"/>
-        </w:rPr>
         <w:tab/>
         <w:t>New tickets are owned by the user who enters them</w:t>
       </w:r>
       <w:r>
-        <w:rPr>
-          <w:highlight w:val="yellow"/>
-        </w:rPr>
         <w:t>, are initially unassigned and should have the status set to Open.</w:t>
       </w:r>
     </w:p>
@@ -443,60 +337,39 @@
       <w:pPr>
         <w:spacing w:after="0" w:line="240" w:lineRule="auto"/>
         <w:ind w:left="1080" w:hanging="360"/>
-        <w:rPr>
-          <w:highlight w:val="yellow"/>
-        </w:rPr>
-      </w:pPr>
-      <w:r>
-        <w:rPr>
-          <w:sz w:val="32"/>
-          <w:szCs w:val="32"/>
-          <w:highlight w:val="yellow"/>
+      </w:pPr>
+      <w:r>
+        <w:rPr>
+          <w:sz w:val="32"/>
+          <w:szCs w:val="32"/>
         </w:rPr>
         <w:t>□</w:t>
       </w:r>
       <w:r>
-        <w:rPr>
-          <w:highlight w:val="yellow"/>
-        </w:rPr>
         <w:tab/>
       </w:r>
       <w:r>
         <w:rPr>
           <w:b/>
-          <w:highlight w:val="yellow"/>
         </w:rPr>
         <w:t xml:space="preserve">Administrators and </w:t>
       </w:r>
       <w:r>
         <w:rPr>
           <w:b/>
-          <w:highlight w:val="yellow"/>
         </w:rPr>
         <w:t>Project Managers</w:t>
       </w:r>
       <w:r>
-        <w:rPr>
-          <w:highlight w:val="yellow"/>
-        </w:rPr>
         <w:t xml:space="preserve"> must be able to view a list of all tickets belonging to </w:t>
       </w:r>
       <w:r>
-        <w:rPr>
-          <w:highlight w:val="yellow"/>
-        </w:rPr>
         <w:t xml:space="preserve">all </w:t>
       </w:r>
       <w:r>
-        <w:rPr>
-          <w:highlight w:val="yellow"/>
-        </w:rPr>
         <w:t>projects</w:t>
       </w:r>
       <w:r>
-        <w:rPr>
-          <w:highlight w:val="yellow"/>
-        </w:rPr>
         <w:t>.</w:t>
       </w:r>
     </w:p>
@@ -504,55 +377,35 @@
       <w:pPr>
         <w:spacing w:after="0" w:line="240" w:lineRule="auto"/>
         <w:ind w:left="1080" w:hanging="360"/>
-        <w:rPr>
-          <w:highlight w:val="yellow"/>
-        </w:rPr>
-      </w:pPr>
-      <w:r>
-        <w:rPr>
-          <w:sz w:val="32"/>
-          <w:szCs w:val="32"/>
-          <w:highlight w:val="yellow"/>
+      </w:pPr>
+      <w:r>
+        <w:rPr>
+          <w:sz w:val="32"/>
+          <w:szCs w:val="32"/>
         </w:rPr>
         <w:t>□</w:t>
       </w:r>
       <w:r>
-        <w:rPr>
-          <w:highlight w:val="yellow"/>
-        </w:rPr>
         <w:tab/>
       </w:r>
       <w:r>
         <w:rPr>
           <w:b/>
-          <w:highlight w:val="yellow"/>
         </w:rPr>
         <w:t>Developers</w:t>
       </w:r>
       <w:r>
-        <w:rPr>
-          <w:highlight w:val="yellow"/>
-        </w:rPr>
         <w:t xml:space="preserve"> must be able to view a list of all tickets belonging to the projects to which they are assigned</w:t>
       </w:r>
       <w:r>
-        <w:rPr>
-          <w:highlight w:val="yellow"/>
-        </w:rPr>
         <w:t xml:space="preserve"> </w:t>
       </w:r>
       <w:proofErr w:type="gramStart"/>
       <w:r>
-        <w:rPr>
-          <w:highlight w:val="yellow"/>
-        </w:rPr>
         <w:t>and also</w:t>
       </w:r>
       <w:proofErr w:type="gramEnd"/>
       <w:r>
-        <w:rPr>
-          <w:highlight w:val="yellow"/>
-        </w:rPr>
         <w:t xml:space="preserve"> tickets they are assigned.</w:t>
       </w:r>
     </w:p>
@@ -560,77 +413,45 @@
       <w:pPr>
         <w:spacing w:after="0" w:line="240" w:lineRule="auto"/>
         <w:ind w:left="1080" w:hanging="360"/>
-        <w:rPr>
-          <w:highlight w:val="yellow"/>
-        </w:rPr>
-      </w:pPr>
-      <w:r>
-        <w:rPr>
-          <w:sz w:val="32"/>
-          <w:szCs w:val="32"/>
-          <w:highlight w:val="yellow"/>
+      </w:pPr>
+      <w:r>
+        <w:rPr>
+          <w:sz w:val="32"/>
+          <w:szCs w:val="32"/>
         </w:rPr>
         <w:t>□</w:t>
       </w:r>
       <w:r>
-        <w:rPr>
-          <w:highlight w:val="yellow"/>
-        </w:rPr>
         <w:tab/>
       </w:r>
       <w:r>
         <w:rPr>
           <w:b/>
-          <w:highlight w:val="yellow"/>
         </w:rPr>
         <w:t>Submitters</w:t>
       </w:r>
       <w:r>
-        <w:rPr>
-          <w:highlight w:val="yellow"/>
-        </w:rPr>
         <w:t xml:space="preserve"> must be able to view a list of all tickets</w:t>
       </w:r>
       <w:r>
-        <w:rPr>
-          <w:highlight w:val="yellow"/>
-        </w:rPr>
         <w:t xml:space="preserve"> belonging to the projects to which they are assigned and</w:t>
       </w:r>
       <w:r>
-        <w:rPr>
-          <w:highlight w:val="yellow"/>
-        </w:rPr>
         <w:t xml:space="preserve"> also</w:t>
       </w:r>
       <w:r>
-        <w:rPr>
-          <w:highlight w:val="yellow"/>
-        </w:rPr>
         <w:t xml:space="preserve"> </w:t>
       </w:r>
       <w:r>
-        <w:rPr>
-          <w:highlight w:val="yellow"/>
-        </w:rPr>
         <w:t>their</w:t>
       </w:r>
       <w:r>
-        <w:rPr>
-          <w:highlight w:val="yellow"/>
-        </w:rPr>
         <w:t xml:space="preserve"> own</w:t>
       </w:r>
       <w:r>
-        <w:rPr>
-          <w:highlight w:val="yellow"/>
-        </w:rPr>
         <w:t xml:space="preserve"> tickets</w:t>
       </w:r>
       <w:r>
-        <w:rPr>
-          <w:highlight w:val="yellow"/>
-        </w:rPr>
         <w:t>.</w:t>
       </w:r>
     </w:p>
@@ -638,64 +459,36 @@
       <w:pPr>
         <w:spacing w:after="0" w:line="240" w:lineRule="auto"/>
         <w:ind w:left="1080" w:hanging="360"/>
-        <w:rPr>
-          <w:highlight w:val="yellow"/>
-        </w:rPr>
-      </w:pPr>
-      <w:r>
-        <w:rPr>
-          <w:sz w:val="32"/>
-          <w:szCs w:val="32"/>
-          <w:highlight w:val="yellow"/>
+      </w:pPr>
+      <w:r>
+        <w:rPr>
+          <w:sz w:val="32"/>
+          <w:szCs w:val="32"/>
         </w:rPr>
         <w:t>□</w:t>
       </w:r>
       <w:r>
-        <w:rPr>
-          <w:highlight w:val="yellow"/>
-        </w:rPr>
         <w:tab/>
       </w:r>
       <w:r>
-        <w:rPr>
-          <w:highlight w:val="yellow"/>
-        </w:rPr>
         <w:t>The list of t</w:t>
       </w:r>
       <w:r>
-        <w:rPr>
-          <w:highlight w:val="yellow"/>
-        </w:rPr>
         <w:t>icket</w:t>
       </w:r>
       <w:r>
-        <w:rPr>
-          <w:highlight w:val="yellow"/>
-        </w:rPr>
         <w:t>s</w:t>
       </w:r>
       <w:r>
-        <w:rPr>
-          <w:highlight w:val="yellow"/>
-        </w:rPr>
         <w:t xml:space="preserve"> must be sortable by column heading</w:t>
       </w:r>
       <w:r>
-        <w:rPr>
-          <w:highlight w:val="yellow"/>
-        </w:rPr>
         <w:t xml:space="preserve">, </w:t>
       </w:r>
       <w:r>
-        <w:rPr>
-          <w:highlight w:val="yellow"/>
-        </w:rPr>
         <w:t xml:space="preserve">searchable </w:t>
       </w:r>
       <w:r>
-        <w:rPr>
-          <w:highlight w:val="yellow"/>
-        </w:rPr>
         <w:t>by text fields and paged.</w:t>
       </w:r>
     </w:p>
@@ -708,56 +501,31 @@
         <w:rPr>
           <w:sz w:val="32"/>
           <w:szCs w:val="32"/>
-          <w:highlight w:val="yellow"/>
         </w:rPr>
         <w:t>□</w:t>
       </w:r>
       <w:r>
-        <w:rPr>
-          <w:highlight w:val="yellow"/>
-        </w:rPr>
         <w:tab/>
       </w:r>
       <w:r>
-        <w:rPr>
-          <w:highlight w:val="yellow"/>
-        </w:rPr>
         <w:t xml:space="preserve">The list of tickets should include the following information: Project, Title, Date Created, Date Updated, </w:t>
       </w:r>
       <w:r>
-        <w:rPr>
-          <w:highlight w:val="yellow"/>
-        </w:rPr>
         <w:t>Type</w:t>
       </w:r>
       <w:r>
-        <w:rPr>
-          <w:highlight w:val="yellow"/>
-        </w:rPr>
         <w:t xml:space="preserve">, Status, Priority, </w:t>
       </w:r>
       <w:r>
-        <w:rPr>
-          <w:highlight w:val="yellow"/>
-        </w:rPr>
         <w:t>Creator</w:t>
       </w:r>
       <w:r>
-        <w:rPr>
-          <w:highlight w:val="yellow"/>
-        </w:rPr>
         <w:t xml:space="preserve">, </w:t>
       </w:r>
       <w:r>
-        <w:rPr>
-          <w:highlight w:val="yellow"/>
-        </w:rPr>
         <w:t>Assigned Developer</w:t>
       </w:r>
       <w:r>
-        <w:rPr>
-          <w:highlight w:val="yellow"/>
-        </w:rPr>
         <w:t>.</w:t>
       </w:r>
     </w:p>
@@ -771,70 +539,43 @@
         <w:rPr>
           <w:sz w:val="32"/>
           <w:szCs w:val="32"/>
-          <w:highlight w:val="yellow"/>
         </w:rPr>
         <w:t>□</w:t>
       </w:r>
       <w:r>
-        <w:rPr>
-          <w:highlight w:val="yellow"/>
-        </w:rPr>
         <w:tab/>
       </w:r>
       <w:r>
         <w:rPr>
           <w:b/>
-          <w:highlight w:val="yellow"/>
         </w:rPr>
         <w:t>Admin and</w:t>
       </w:r>
       <w:r>
-        <w:rPr>
-          <w:highlight w:val="yellow"/>
-        </w:rPr>
         <w:t xml:space="preserve"> </w:t>
       </w:r>
       <w:r>
         <w:rPr>
           <w:b/>
-          <w:highlight w:val="yellow"/>
         </w:rPr>
         <w:t>Project Managers</w:t>
       </w:r>
       <w:r>
-        <w:rPr>
-          <w:highlight w:val="yellow"/>
-        </w:rPr>
         <w:t xml:space="preserve"> must be able to edit any </w:t>
       </w:r>
       <w:r>
-        <w:rPr>
-          <w:highlight w:val="yellow"/>
-        </w:rPr>
         <w:t>ticket</w:t>
       </w:r>
       <w:r>
-        <w:rPr>
-          <w:highlight w:val="yellow"/>
-        </w:rPr>
         <w:t>.</w:t>
       </w:r>
       <w:r>
-        <w:rPr>
-          <w:highlight w:val="yellow"/>
-        </w:rPr>
         <w:t xml:space="preserve"> When editing tickets make sure the user provides the Ti</w:t>
       </w:r>
       <w:r>
-        <w:rPr>
-          <w:highlight w:val="yellow"/>
-        </w:rPr>
         <w:t xml:space="preserve">tle, Description, Project, Type, </w:t>
       </w:r>
       <w:r>
-        <w:rPr>
-          <w:highlight w:val="yellow"/>
-        </w:rPr>
         <w:t>Priority and Status.</w:t>
       </w:r>
     </w:p>
@@ -847,46 +588,33 @@
         <w:rPr>
           <w:sz w:val="32"/>
           <w:szCs w:val="32"/>
-          <w:highlight w:val="yellow"/>
         </w:rPr>
         <w:t>□</w:t>
       </w:r>
       <w:r>
-        <w:rPr>
-          <w:highlight w:val="yellow"/>
-        </w:rPr>
         <w:tab/>
       </w:r>
       <w:r>
         <w:rPr>
           <w:b/>
-          <w:highlight w:val="yellow"/>
         </w:rPr>
         <w:t>Admin and</w:t>
       </w:r>
       <w:r>
-        <w:rPr>
-          <w:highlight w:val="yellow"/>
-        </w:rPr>
         <w:t xml:space="preserve"> </w:t>
       </w:r>
       <w:r>
         <w:rPr>
           <w:b/>
-          <w:highlight w:val="yellow"/>
         </w:rPr>
         <w:t>Project Managers</w:t>
       </w:r>
       <w:r>
-        <w:rPr>
-          <w:highlight w:val="yellow"/>
-        </w:rPr>
         <w:t xml:space="preserve"> must be able to assign tickets to </w:t>
       </w:r>
       <w:r>
         <w:rPr>
           <w:b/>
-          <w:highlight w:val="yellow"/>
         </w:rPr>
         <w:t>Developers only.</w:t>
       </w:r>
@@ -900,39 +628,25 @@
         <w:rPr>
           <w:sz w:val="32"/>
           <w:szCs w:val="32"/>
-          <w:highlight w:val="yellow"/>
         </w:rPr>
         <w:t>□</w:t>
       </w:r>
       <w:r>
-        <w:rPr>
-          <w:highlight w:val="yellow"/>
-        </w:rPr>
         <w:tab/>
       </w:r>
       <w:r>
         <w:rPr>
           <w:b/>
-          <w:highlight w:val="yellow"/>
         </w:rPr>
         <w:t>Developers</w:t>
       </w:r>
       <w:r>
-        <w:rPr>
-          <w:highlight w:val="yellow"/>
-        </w:rPr>
         <w:t xml:space="preserve"> must be able to edit tickets to which they are assigned</w:t>
       </w:r>
       <w:r>
-        <w:rPr>
-          <w:highlight w:val="yellow"/>
-        </w:rPr>
         <w:t>.</w:t>
       </w:r>
       <w:r>
-        <w:rPr>
-          <w:highlight w:val="yellow"/>
-        </w:rPr>
         <w:t xml:space="preserve"> When editing tickets make sure the user provides the Title, Description, Project, Type and Priority.</w:t>
       </w:r>
     </w:p>
@@ -945,33 +659,22 @@
         <w:rPr>
           <w:sz w:val="32"/>
           <w:szCs w:val="32"/>
-          <w:highlight w:val="yellow"/>
         </w:rPr>
         <w:t>□</w:t>
       </w:r>
       <w:r>
-        <w:rPr>
-          <w:highlight w:val="yellow"/>
-        </w:rPr>
         <w:tab/>
       </w:r>
       <w:r>
         <w:rPr>
           <w:b/>
-          <w:highlight w:val="yellow"/>
         </w:rPr>
         <w:t>Submitters</w:t>
       </w:r>
       <w:r>
-        <w:rPr>
-          <w:highlight w:val="yellow"/>
-        </w:rPr>
         <w:t xml:space="preserve"> must be able to edit tickets they own.</w:t>
       </w:r>
       <w:r>
-        <w:rPr>
-          <w:highlight w:val="yellow"/>
-        </w:rPr>
         <w:t xml:space="preserve"> When editing tickets make sure the user provides the Title, Description, Project, Type and Priority.</w:t>
       </w:r>
     </w:p>
@@ -990,21 +693,7 @@
       </w:r>
       <w:r>
         <w:tab/>
-      </w:r>
-      <w:r>
-        <w:rPr>
-          <w:highlight w:val="yellow"/>
-        </w:rPr>
-        <w:t xml:space="preserve">Tickets should have a detail page to display the full </w:t>
-      </w:r>
-      <w:r>
-        <w:rPr>
-          <w:highlight w:val="yellow"/>
-        </w:rPr>
-        <w:t>details of the ticket, including Comments</w:t>
-      </w:r>
-      <w:r>
-        <w:t xml:space="preserve"> and Attachments.</w:t>
+        <w:t>Tickets should have a detail page to display the full details of the ticket, including Comments and Attachments.</w:t>
       </w:r>
     </w:p>
     <w:p>
@@ -1021,22 +710,15 @@
       <w:pPr>
         <w:spacing w:after="0" w:line="240" w:lineRule="auto"/>
         <w:ind w:left="720" w:hanging="360"/>
-        <w:rPr>
-          <w:highlight w:val="yellow"/>
-        </w:rPr>
-      </w:pPr>
-      <w:r>
-        <w:rPr>
-          <w:sz w:val="32"/>
-          <w:szCs w:val="32"/>
-          <w:highlight w:val="yellow"/>
+      </w:pPr>
+      <w:r>
+        <w:rPr>
+          <w:sz w:val="32"/>
+          <w:szCs w:val="32"/>
         </w:rPr>
         <w:t>□</w:t>
       </w:r>
       <w:r>
-        <w:rPr>
-          <w:highlight w:val="yellow"/>
-        </w:rPr>
         <w:tab/>
         <w:t>Ticket Comments</w:t>
       </w:r>
@@ -1045,48 +727,33 @@
       <w:pPr>
         <w:spacing w:after="0" w:line="240" w:lineRule="auto"/>
         <w:ind w:left="1080" w:hanging="360"/>
-        <w:rPr>
-          <w:highlight w:val="yellow"/>
-        </w:rPr>
-      </w:pPr>
-      <w:r>
-        <w:rPr>
-          <w:sz w:val="32"/>
-          <w:szCs w:val="32"/>
-          <w:highlight w:val="yellow"/>
+      </w:pPr>
+      <w:r>
+        <w:rPr>
+          <w:sz w:val="32"/>
+          <w:szCs w:val="32"/>
         </w:rPr>
         <w:t>□</w:t>
       </w:r>
       <w:r>
-        <w:rPr>
-          <w:highlight w:val="yellow"/>
-        </w:rPr>
         <w:tab/>
       </w:r>
       <w:r>
         <w:rPr>
           <w:b/>
-          <w:highlight w:val="yellow"/>
         </w:rPr>
         <w:t>Administrators</w:t>
       </w:r>
       <w:r>
         <w:rPr>
           <w:b/>
-          <w:highlight w:val="yellow"/>
         </w:rPr>
         <w:t xml:space="preserve"> and Project Managers</w:t>
       </w:r>
       <w:r>
-        <w:rPr>
-          <w:highlight w:val="yellow"/>
-        </w:rPr>
         <w:t xml:space="preserve"> must be able to add Comments to any ticket</w:t>
       </w:r>
       <w:r>
-        <w:rPr>
-          <w:highlight w:val="yellow"/>
-        </w:rPr>
         <w:t>.</w:t>
       </w:r>
     </w:p>
@@ -1094,41 +761,27 @@
       <w:pPr>
         <w:spacing w:after="0" w:line="240" w:lineRule="auto"/>
         <w:ind w:left="1080" w:hanging="360"/>
-        <w:rPr>
-          <w:highlight w:val="yellow"/>
-        </w:rPr>
-      </w:pPr>
-      <w:r>
-        <w:rPr>
-          <w:sz w:val="32"/>
-          <w:szCs w:val="32"/>
-          <w:highlight w:val="yellow"/>
+      </w:pPr>
+      <w:r>
+        <w:rPr>
+          <w:sz w:val="32"/>
+          <w:szCs w:val="32"/>
         </w:rPr>
         <w:t>□</w:t>
       </w:r>
       <w:r>
-        <w:rPr>
-          <w:highlight w:val="yellow"/>
-        </w:rPr>
         <w:tab/>
       </w:r>
       <w:r>
         <w:rPr>
           <w:b/>
-          <w:highlight w:val="yellow"/>
         </w:rPr>
         <w:t>Developers</w:t>
       </w:r>
       <w:r>
-        <w:rPr>
-          <w:highlight w:val="yellow"/>
-        </w:rPr>
         <w:t xml:space="preserve"> must be able to add Comments to tickets to which they are assigned</w:t>
       </w:r>
       <w:r>
-        <w:rPr>
-          <w:highlight w:val="yellow"/>
-        </w:rPr>
         <w:t>.</w:t>
       </w:r>
     </w:p>
@@ -1141,33 +794,22 @@
         <w:rPr>
           <w:sz w:val="32"/>
           <w:szCs w:val="32"/>
-          <w:highlight w:val="yellow"/>
         </w:rPr>
         <w:t>□</w:t>
       </w:r>
       <w:r>
-        <w:rPr>
-          <w:highlight w:val="yellow"/>
-        </w:rPr>
         <w:tab/>
       </w:r>
       <w:r>
         <w:rPr>
           <w:b/>
-          <w:highlight w:val="yellow"/>
         </w:rPr>
         <w:t>Submitters</w:t>
       </w:r>
       <w:r>
-        <w:rPr>
-          <w:highlight w:val="yellow"/>
-        </w:rPr>
         <w:t xml:space="preserve"> must be able to add Comments to tickets they own</w:t>
       </w:r>
       <w:r>
-        <w:rPr>
-          <w:highlight w:val="yellow"/>
-        </w:rPr>
         <w:t>.</w:t>
       </w:r>
     </w:p>
@@ -1309,8 +951,6 @@
       </w:r>
       <w:r>
         <w:tab/>
-      </w:r>
-      <w:r>
         <w:t>Projects</w:t>
       </w:r>
     </w:p>
@@ -1345,28 +985,28 @@
       <w:r>
         <w:t>Deliverable Date</w:t>
       </w:r>
-    </w:p>
-    <w:p>
-      <w:pPr>
-        <w:ind w:left="360"/>
-      </w:pPr>
-      <w:r>
-        <w:t xml:space="preserve">Monday, </w:t>
-      </w:r>
-      <w:r>
-        <w:t>April 22</w:t>
-      </w:r>
-      <w:r>
-        <w:t>th</w:t>
-      </w:r>
-      <w:r>
-        <w:t xml:space="preserve">, </w:t>
-      </w:r>
-      <w:r>
-        <w:t>2019 at 8:45</w:t>
-      </w:r>
       <w:bookmarkStart w:id="0" w:name="_GoBack"/>
       <w:bookmarkEnd w:id="0"/>
+    </w:p>
+    <w:p>
+      <w:pPr>
+        <w:ind w:left="360"/>
+      </w:pPr>
+      <w:r>
+        <w:t xml:space="preserve">Monday, </w:t>
+      </w:r>
+      <w:r>
+        <w:t>April 22</w:t>
+      </w:r>
+      <w:r>
+        <w:t>th</w:t>
+      </w:r>
+      <w:r>
+        <w:t xml:space="preserve">, </w:t>
+      </w:r>
+      <w:r>
+        <w:t>2019 at 8:45</w:t>
+      </w:r>
     </w:p>
     <w:sectPr>
       <w:footerReference w:type="default" r:id="rId8"/>

</xml_diff>